<commit_message>
Detect one line on each side of the pic
</commit_message>
<xml_diff>
--- a/פרויקט זיהוי נתיבים.docx
+++ b/פרויקט זיהוי נתיבים.docx
@@ -191,7 +191,7 @@
                     </pic:cNvPicPr>
                   </pic:nvPicPr>
                   <pic:blipFill>
-                    <a:blip r:embed="rId5" cstate="print">
+                    <a:blip r:embed="rId6" cstate="print">
                       <a:extLst>
                         <a:ext uri="{28A0092B-C50C-407E-A947-70E740481C1C}">
                           <a14:useLocalDpi xmlns:a14="http://schemas.microsoft.com/office/drawing/2010/main" val="0"/>
@@ -296,7 +296,7 @@
                     </pic:cNvPicPr>
                   </pic:nvPicPr>
                   <pic:blipFill>
-                    <a:blip r:embed="rId6" cstate="print">
+                    <a:blip r:embed="rId7" cstate="print">
                       <a:extLst>
                         <a:ext uri="{28A0092B-C50C-407E-A947-70E740481C1C}">
                           <a14:useLocalDpi xmlns:a14="http://schemas.microsoft.com/office/drawing/2010/main" val="0"/>
@@ -793,14 +793,15 @@
       <w:pPr>
         <w:bidi/>
         <w:rPr>
-          <w:rFonts w:ascii="David" w:hAnsi="David" w:cs="David" w:hint="cs"/>
-          <w:rtl/>
-          <w:lang w:val="en-US"/>
-        </w:rPr>
-      </w:pPr>
-      <w:r>
-        <w:rPr>
-          <w:rFonts w:ascii="David" w:hAnsi="David" w:cs="David"/>
+          <w:rFonts w:ascii="David" w:hAnsi="David" w:cs="David"/>
+          <w:rtl/>
+          <w:lang w:val="en-US"/>
+        </w:rPr>
+      </w:pPr>
+      <w:r>
+        <w:rPr>
+          <w:rFonts w:ascii="David" w:hAnsi="David" w:cs="David"/>
+          <w:noProof/>
           <w:rtl/>
           <w:lang w:val="en-US"/>
         </w:rPr>
@@ -828,7 +829,7 @@
                     <pic:cNvPicPr/>
                   </pic:nvPicPr>
                   <pic:blipFill rotWithShape="1">
-                    <a:blip r:embed="rId7" cstate="print">
+                    <a:blip r:embed="rId8" cstate="print">
                       <a:extLst>
                         <a:ext uri="{28A0092B-C50C-407E-A947-70E740481C1C}">
                           <a14:useLocalDpi xmlns:a14="http://schemas.microsoft.com/office/drawing/2010/main" val="0"/>
@@ -907,7 +908,7 @@
                 <wp:cNvGraphicFramePr/>
                 <a:graphic xmlns:a="http://schemas.openxmlformats.org/drawingml/2006/main">
                   <a:graphicData uri="http://schemas.microsoft.com/office/word/2010/wordprocessingInk">
-                    <w14:contentPart bwMode="auto" r:id="rId8">
+                    <w14:contentPart bwMode="auto" r:id="rId9">
                       <w14:nvContentPartPr>
                         <w14:cNvContentPartPr/>
                       </w14:nvContentPartPr>
@@ -943,7 +944,7 @@
                 <o:lock v:ext="edit" aspectratio="t"/>
               </v:shapetype>
               <v:shape id="Ink 9" o:spid="_x0000_s1026" type="#_x0000_t75" style="position:absolute;margin-left:141.15pt;margin-top:47.45pt;width:5.1pt;height:6.95pt;z-index:251662336;visibility:visible;mso-wrap-style:square;mso-wrap-distance-left:9pt;mso-wrap-distance-top:0;mso-wrap-distance-right:9pt;mso-wrap-distance-bottom:0;mso-position-horizontal:absolute;mso-position-horizontal-relative:text;mso-position-vertical:absolute;mso-position-vertical-relative:text" o:gfxdata="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">
-                <v:imagedata r:id="rId9" o:title=""/>
+                <v:imagedata r:id="rId10" o:title=""/>
               </v:shape>
             </w:pict>
           </mc:Fallback>
@@ -973,7 +974,7 @@
                 <wp:cNvGraphicFramePr/>
                 <a:graphic xmlns:a="http://schemas.openxmlformats.org/drawingml/2006/main">
                   <a:graphicData uri="http://schemas.microsoft.com/office/word/2010/wordprocessingInk">
-                    <w14:contentPart bwMode="auto" r:id="rId10">
+                    <w14:contentPart bwMode="auto" r:id="rId11">
                       <w14:nvContentPartPr>
                         <w14:cNvContentPartPr/>
                       </w14:nvContentPartPr>
@@ -990,7 +991,7 @@
           <mc:Fallback>
             <w:pict>
               <v:shape w14:anchorId="50F5CFF6" id="Ink 8" o:spid="_x0000_s1026" type="#_x0000_t75" style="position:absolute;margin-left:32.65pt;margin-top:46.6pt;width:5.7pt;height:6.1pt;z-index:251661312;visibility:visible;mso-wrap-style:square;mso-wrap-distance-left:9pt;mso-wrap-distance-top:0;mso-wrap-distance-right:9pt;mso-wrap-distance-bottom:0;mso-position-horizontal:absolute;mso-position-horizontal-relative:text;mso-position-vertical:absolute;mso-position-vertical-relative:text" o:gfxdata="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">
-                <v:imagedata r:id="rId11" o:title=""/>
+                <v:imagedata r:id="rId12" o:title=""/>
               </v:shape>
             </w:pict>
           </mc:Fallback>
@@ -1020,7 +1021,7 @@
                 <wp:cNvGraphicFramePr/>
                 <a:graphic xmlns:a="http://schemas.openxmlformats.org/drawingml/2006/main">
                   <a:graphicData uri="http://schemas.microsoft.com/office/word/2010/wordprocessingInk">
-                    <w14:contentPart bwMode="auto" r:id="rId12">
+                    <w14:contentPart bwMode="auto" r:id="rId13">
                       <w14:nvContentPartPr>
                         <w14:cNvContentPartPr/>
                       </w14:nvContentPartPr>
@@ -1037,7 +1038,7 @@
           <mc:Fallback>
             <w:pict>
               <v:shape w14:anchorId="63C822E0" id="Ink 7" o:spid="_x0000_s1026" type="#_x0000_t75" style="position:absolute;margin-left:76.3pt;margin-top:-.2pt;width:4.65pt;height:6.15pt;z-index:251660288;visibility:visible;mso-wrap-style:square;mso-wrap-distance-left:9pt;mso-wrap-distance-top:0;mso-wrap-distance-right:9pt;mso-wrap-distance-bottom:0;mso-position-horizontal:absolute;mso-position-horizontal-relative:text;mso-position-vertical:absolute;mso-position-vertical-relative:text" o:gfxdata="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">
-                <v:imagedata r:id="rId13" o:title=""/>
+                <v:imagedata r:id="rId14" o:title=""/>
               </v:shape>
             </w:pict>
           </mc:Fallback>
@@ -1067,7 +1068,7 @@
                 <wp:cNvGraphicFramePr/>
                 <a:graphic xmlns:a="http://schemas.openxmlformats.org/drawingml/2006/main">
                   <a:graphicData uri="http://schemas.microsoft.com/office/word/2010/wordprocessingInk">
-                    <w14:contentPart bwMode="auto" r:id="rId14">
+                    <w14:contentPart bwMode="auto" r:id="rId15">
                       <w14:nvContentPartPr>
                         <w14:cNvContentPartPr/>
                       </w14:nvContentPartPr>
@@ -1084,7 +1085,7 @@
           <mc:Fallback>
             <w:pict>
               <v:shape w14:anchorId="5066BB39" id="Ink 5" o:spid="_x0000_s1026" type="#_x0000_t75" style="position:absolute;margin-left:58.05pt;margin-top:12.4pt;width:2.5pt;height:2.5pt;z-index:251659264;visibility:visible;mso-wrap-style:square;mso-wrap-distance-left:9pt;mso-wrap-distance-top:0;mso-wrap-distance-right:9pt;mso-wrap-distance-bottom:0;mso-position-horizontal:absolute;mso-position-horizontal-relative:text;mso-position-vertical:absolute;mso-position-vertical-relative:text" o:gfxdata="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">
-                <v:imagedata r:id="rId15" o:title=""/>
+                <v:imagedata r:id="rId16" o:title=""/>
               </v:shape>
             </w:pict>
           </mc:Fallback>
@@ -1430,17 +1431,361 @@
       <w:pPr>
         <w:bidi/>
         <w:rPr>
-          <w:rFonts w:ascii="David" w:hAnsi="David" w:cs="David" w:hint="cs"/>
-          <w:lang w:val="en-US"/>
-        </w:rPr>
-      </w:pPr>
-      <w:r>
-        <w:rPr>
-          <w:rFonts w:ascii="David" w:hAnsi="David" w:cs="David"/>
-          <w:lang w:val="en-US"/>
-        </w:rPr>
-        <w:t>40:26</w:t>
-      </w:r>
+          <w:rFonts w:ascii="David" w:hAnsi="David" w:cs="David"/>
+          <w:u w:val="single"/>
+          <w:rtl/>
+          <w:lang w:val="en-US"/>
+        </w:rPr>
+      </w:pPr>
+      <w:r>
+        <w:rPr>
+          <w:rFonts w:ascii="David" w:hAnsi="David" w:cs="David" w:hint="cs"/>
+          <w:u w:val="single"/>
+          <w:rtl/>
+          <w:lang w:val="en-US"/>
+        </w:rPr>
+        <w:t>מציאת הישר:</w:t>
+      </w:r>
+    </w:p>
+    <w:p>
+      <w:pPr>
+        <w:bidi/>
+        <w:rPr>
+          <w:rFonts w:ascii="David" w:hAnsi="David" w:cs="David"/>
+          <w:rtl/>
+          <w:lang w:val="en-US"/>
+        </w:rPr>
+      </w:pPr>
+      <w:r>
+        <w:rPr>
+          <w:rFonts w:ascii="David" w:hAnsi="David" w:cs="David" w:hint="cs"/>
+          <w:rtl/>
+          <w:lang w:val="en-US"/>
+        </w:rPr>
+        <w:t xml:space="preserve">התמונה שהתקבלה עד כה מראה בבירור לעין אנושית מה הנתיבים שעל הכביש </w:t>
+      </w:r>
+      <w:r>
+        <w:rPr>
+          <w:rFonts w:ascii="David" w:hAnsi="David" w:cs="David"/>
+          <w:rtl/>
+          <w:lang w:val="en-US"/>
+        </w:rPr>
+        <w:t>–</w:t>
+      </w:r>
+      <w:r>
+        <w:rPr>
+          <w:rFonts w:ascii="David" w:hAnsi="David" w:cs="David" w:hint="cs"/>
+          <w:rtl/>
+          <w:lang w:val="en-US"/>
+        </w:rPr>
+        <w:t xml:space="preserve"> ניתן לזהות אותם על פי צורת</w:t>
+      </w:r>
+      <w:r>
+        <w:rPr>
+          <w:rFonts w:ascii="David" w:hAnsi="David" w:cs="David" w:hint="cs"/>
+          <w:rtl/>
+          <w:lang w:val="en-US"/>
+        </w:rPr>
+        <w:t xml:space="preserve"> הקו הישר. על מנת שהמחשב יוכל לזהות את הקו הישר ניתן לסמן את כלל הנקודות הלבנות בכל ״כתם״ לבן על התמונה ולמצוא את הקו הישר המקורב שהנקודות נמצאות עליו.</w:t>
+      </w:r>
+    </w:p>
+    <w:p>
+      <w:pPr>
+        <w:bidi/>
+        <w:rPr>
+          <w:rFonts w:ascii="David" w:hAnsi="David" w:cs="David"/>
+          <w:rtl/>
+          <w:lang w:val="en-US"/>
+        </w:rPr>
+      </w:pPr>
+      <w:r>
+        <w:rPr>
+          <w:rFonts w:ascii="David" w:hAnsi="David" w:cs="David" w:hint="cs"/>
+          <w:rtl/>
+          <w:lang w:val="en-US"/>
+        </w:rPr>
+        <w:t xml:space="preserve">ניתן לעשות את זה לפי משוואת הישר </w:t>
+      </w:r>
+      <w:r>
+        <w:rPr>
+          <w:rFonts w:ascii="David" w:hAnsi="David" w:cs="David"/>
+          <w:lang w:val="en-US"/>
+        </w:rPr>
+        <w:t>Y=</w:t>
+      </w:r>
+      <w:proofErr w:type="spellStart"/>
+      <w:r>
+        <w:rPr>
+          <w:rFonts w:ascii="David" w:hAnsi="David" w:cs="David"/>
+          <w:lang w:val="en-US"/>
+        </w:rPr>
+        <w:t>aX+b</w:t>
+      </w:r>
+      <w:proofErr w:type="spellEnd"/>
+      <w:r>
+        <w:rPr>
+          <w:rFonts w:ascii="David" w:hAnsi="David" w:cs="David" w:hint="cs"/>
+          <w:rtl/>
+          <w:lang w:val="en-US"/>
+        </w:rPr>
+        <w:t xml:space="preserve"> אך במשוואה זאת לא ניתן למצוא ישר מאוזן ולכן משוואת הישר שתתאים במקרה זה הינה </w:t>
+      </w:r>
+      <w:r>
+        <w:rPr>
+          <w:rFonts w:ascii="David" w:hAnsi="David" w:cs="David"/>
+          <w:lang w:val="en-US"/>
+        </w:rPr>
+        <w:t>P=Ysin0 + Xcos0</w:t>
+      </w:r>
+      <w:r>
+        <w:rPr>
+          <w:rFonts w:ascii="David" w:hAnsi="David" w:cs="David" w:hint="cs"/>
+          <w:rtl/>
+          <w:lang w:val="en-US"/>
+        </w:rPr>
+        <w:t xml:space="preserve"> שמייצגת את המרחק </w:t>
+      </w:r>
+      <w:r>
+        <w:rPr>
+          <w:rFonts w:ascii="David" w:hAnsi="David" w:cs="David" w:hint="cs"/>
+          <w:rtl/>
+          <w:lang w:val="en-US"/>
+        </w:rPr>
+        <w:t>ב</w:t>
+      </w:r>
+      <w:r>
+        <w:rPr>
+          <w:rFonts w:ascii="David" w:hAnsi="David" w:cs="David" w:hint="cs"/>
+          <w:rtl/>
+          <w:lang w:val="en-US"/>
+        </w:rPr>
+        <w:t>זווית</w:t>
+      </w:r>
+      <w:r>
+        <w:rPr>
+          <w:rFonts w:ascii="David" w:hAnsi="David" w:cs="David" w:hint="cs"/>
+          <w:rtl/>
+          <w:lang w:val="en-US"/>
+        </w:rPr>
+        <w:t xml:space="preserve"> 0 (</w:t>
+      </w:r>
+      <w:proofErr w:type="spellStart"/>
+      <w:r>
+        <w:rPr>
+          <w:rFonts w:ascii="David" w:hAnsi="David" w:cs="David" w:hint="cs"/>
+          <w:rtl/>
+          <w:lang w:val="en-US"/>
+        </w:rPr>
+        <w:t>טטא</w:t>
+      </w:r>
+      <w:proofErr w:type="spellEnd"/>
+      <w:r>
+        <w:rPr>
+          <w:rFonts w:ascii="David" w:hAnsi="David" w:cs="David" w:hint="cs"/>
+          <w:rtl/>
+          <w:lang w:val="en-US"/>
+        </w:rPr>
+        <w:t>)</w:t>
+      </w:r>
+      <w:r>
+        <w:rPr>
+          <w:rFonts w:ascii="David" w:hAnsi="David" w:cs="David" w:hint="cs"/>
+          <w:rtl/>
+          <w:lang w:val="en-US"/>
+        </w:rPr>
+        <w:t xml:space="preserve"> מהראשית.</w:t>
+      </w:r>
+    </w:p>
+    <w:p>
+      <w:pPr>
+        <w:bidi/>
+        <w:rPr>
+          <w:rFonts w:ascii="David" w:hAnsi="David" w:cs="David"/>
+          <w:rtl/>
+          <w:lang w:val="en-US"/>
+        </w:rPr>
+      </w:pPr>
+      <w:r>
+        <w:rPr>
+          <w:rFonts w:ascii="David" w:hAnsi="David" w:cs="David" w:hint="cs"/>
+          <w:rtl/>
+          <w:lang w:val="en-US"/>
+        </w:rPr>
+        <w:t xml:space="preserve">חישוב ומציאת הישר יתבצעו בצורה הבאה: </w:t>
+      </w:r>
+    </w:p>
+    <w:p>
+      <w:pPr>
+        <w:pStyle w:val="ListParagraph"/>
+        <w:numPr>
+          <w:ilvl w:val="0"/>
+          <w:numId w:val="1"/>
+        </w:numPr>
+        <w:bidi/>
+        <w:rPr>
+          <w:rFonts w:ascii="David" w:hAnsi="David" w:cs="David"/>
+          <w:lang w:val="en-US"/>
+        </w:rPr>
+      </w:pPr>
+      <w:r>
+        <w:rPr>
+          <w:rFonts w:ascii="David" w:hAnsi="David" w:cs="David" w:hint="cs"/>
+          <w:rtl/>
+          <w:lang w:val="en-US"/>
+        </w:rPr>
+        <w:t>השמת כל הנקודות הלבנות ב</w:t>
+      </w:r>
+      <w:r>
+        <w:rPr>
+          <w:rFonts w:ascii="David" w:hAnsi="David" w:cs="David"/>
+          <w:lang w:val="en-US"/>
+        </w:rPr>
+        <w:t>GRID</w:t>
+      </w:r>
+      <w:r>
+        <w:rPr>
+          <w:rFonts w:ascii="David" w:hAnsi="David" w:cs="David" w:hint="cs"/>
+          <w:rtl/>
+          <w:lang w:val="en-US"/>
+        </w:rPr>
+        <w:t>.</w:t>
+      </w:r>
+    </w:p>
+    <w:p>
+      <w:pPr>
+        <w:pStyle w:val="ListParagraph"/>
+        <w:numPr>
+          <w:ilvl w:val="0"/>
+          <w:numId w:val="1"/>
+        </w:numPr>
+        <w:bidi/>
+        <w:rPr>
+          <w:rFonts w:ascii="David" w:hAnsi="David" w:cs="David"/>
+          <w:lang w:val="en-US"/>
+        </w:rPr>
+      </w:pPr>
+      <w:r>
+        <w:rPr>
+          <w:rFonts w:ascii="David" w:hAnsi="David" w:cs="David" w:hint="cs"/>
+          <w:rtl/>
+          <w:lang w:val="en-US"/>
+        </w:rPr>
+        <w:t xml:space="preserve">מציאת המשבצת בעלת מספר </w:t>
+      </w:r>
+      <w:r>
+        <w:rPr>
+          <w:rFonts w:ascii="David" w:hAnsi="David" w:cs="David" w:hint="cs"/>
+          <w:rtl/>
+          <w:lang w:val="en-US"/>
+        </w:rPr>
+        <w:t>הישרים</w:t>
+      </w:r>
+      <w:r>
+        <w:rPr>
+          <w:rFonts w:ascii="David" w:hAnsi="David" w:cs="David" w:hint="cs"/>
+          <w:rtl/>
+          <w:lang w:val="en-US"/>
+        </w:rPr>
+        <w:t xml:space="preserve"> הגבוהה ביותר</w:t>
+      </w:r>
+      <w:r>
+        <w:rPr>
+          <w:rFonts w:ascii="David" w:hAnsi="David" w:cs="David" w:hint="cs"/>
+          <w:rtl/>
+          <w:lang w:val="en-US"/>
+        </w:rPr>
+        <w:t>.</w:t>
+      </w:r>
+    </w:p>
+    <w:p>
+      <w:pPr>
+        <w:pStyle w:val="ListParagraph"/>
+        <w:numPr>
+          <w:ilvl w:val="0"/>
+          <w:numId w:val="1"/>
+        </w:numPr>
+        <w:bidi/>
+        <w:rPr>
+          <w:rFonts w:ascii="David" w:hAnsi="David" w:cs="David"/>
+          <w:lang w:val="en-US"/>
+        </w:rPr>
+      </w:pPr>
+      <w:r>
+        <w:rPr>
+          <w:rFonts w:ascii="David" w:hAnsi="David" w:cs="David" w:hint="cs"/>
+          <w:rtl/>
+          <w:lang w:val="en-US"/>
+        </w:rPr>
+        <w:t>יצירת ישר בעל הזווית והמרחק המתאימים (לפי מיקום המשבצת).</w:t>
+      </w:r>
+    </w:p>
+    <w:p>
+      <w:pPr>
+        <w:bidi/>
+        <w:rPr>
+          <w:rFonts w:ascii="David" w:hAnsi="David" w:cs="David"/>
+          <w:rtl/>
+          <w:lang w:val="en-US"/>
+        </w:rPr>
+      </w:pPr>
+      <w:r>
+        <w:rPr>
+          <w:rFonts w:ascii="David" w:hAnsi="David" w:cs="David" w:hint="cs"/>
+          <w:rtl/>
+          <w:lang w:val="en-US"/>
+        </w:rPr>
+        <w:t xml:space="preserve">כמובן שככל שהמשבצות יהיו קטנות יותר (יכללו טווח נתונים קטן יותר) האלגוריתם יהיה סלחן פחות וכלל שהמשבצות יהיו גדולות יותר (יכללו טווח נתונים רחב יותר) </w:t>
+      </w:r>
+      <w:r>
+        <w:rPr>
+          <w:rFonts w:ascii="David" w:hAnsi="David" w:cs="David" w:hint="cs"/>
+          <w:rtl/>
+          <w:lang w:val="en-US"/>
+        </w:rPr>
+        <w:t>האלגוריתם יהיה סלחן יותר אך פחות מדויק.</w:t>
+      </w:r>
+    </w:p>
+    <w:p>
+      <w:pPr>
+        <w:bidi/>
+        <w:rPr>
+          <w:rFonts w:ascii="David" w:hAnsi="David" w:cs="David" w:hint="cs"/>
+          <w:rtl/>
+          <w:lang w:val="en-US"/>
+        </w:rPr>
+      </w:pPr>
+      <w:r>
+        <w:rPr>
+          <w:rFonts w:ascii="David" w:hAnsi="David" w:cs="David" w:hint="cs"/>
+          <w:rtl/>
+          <w:lang w:val="en-US"/>
+        </w:rPr>
+        <w:t xml:space="preserve">הערה: יש להגדיר </w:t>
+      </w:r>
+      <w:r>
+        <w:rPr>
+          <w:rFonts w:ascii="David" w:hAnsi="David" w:cs="David"/>
+          <w:lang w:val="en-US"/>
+        </w:rPr>
+        <w:t>threshold</w:t>
+      </w:r>
+      <w:r>
+        <w:rPr>
+          <w:rFonts w:ascii="David" w:hAnsi="David" w:cs="David" w:hint="cs"/>
+          <w:rtl/>
+          <w:lang w:val="en-US"/>
+        </w:rPr>
+        <w:t xml:space="preserve"> שיהיה המינימום הנדרש של קווים במשבצת בודדה.</w:t>
+      </w:r>
+    </w:p>
+    <w:p>
+      <w:pPr>
+        <w:bidi/>
+        <w:rPr>
+          <w:rFonts w:ascii="David" w:hAnsi="David" w:cs="David" w:hint="cs"/>
+          <w:lang w:val="en-US"/>
+        </w:rPr>
+      </w:pPr>
     </w:p>
     <w:p>
       <w:pPr>
@@ -1464,7 +1809,7 @@
           <w:lang w:val="en-US"/>
         </w:rPr>
       </w:pPr>
-      <w:hyperlink r:id="rId16" w:history="1">
+      <w:hyperlink r:id="rId17" w:history="1">
         <w:r>
           <w:rPr>
             <w:rStyle w:val="Hyperlink"/>
@@ -1478,11 +1823,12 @@
     <w:p>
       <w:pPr>
         <w:rPr>
-          <w:rFonts w:ascii="David" w:hAnsi="David" w:cs="David"/>
-          <w:lang w:val="en-US"/>
-        </w:rPr>
-      </w:pPr>
-      <w:hyperlink r:id="rId17" w:history="1">
+          <w:rStyle w:val="Hyperlink"/>
+          <w:rFonts w:ascii="David" w:hAnsi="David" w:cs="David"/>
+          <w:lang w:val="en-US"/>
+        </w:rPr>
+      </w:pPr>
+      <w:hyperlink r:id="rId18" w:history="1">
         <w:r>
           <w:rPr>
             <w:rStyle w:val="Hyperlink"/>
@@ -1500,6 +1846,50 @@
           <w:lang w:val="en-US"/>
         </w:rPr>
       </w:pPr>
+      <w:hyperlink r:id="rId19" w:history="1">
+        <w:r>
+          <w:rPr>
+            <w:rStyle w:val="Hyperlink"/>
+            <w:rFonts w:ascii="David" w:hAnsi="David" w:cs="David"/>
+            <w:lang w:val="en-US"/>
+          </w:rPr>
+          <w:t>https://github.com/rslim087a/road-image/blob/master/test_image.jpg</w:t>
+        </w:r>
+      </w:hyperlink>
+    </w:p>
+    <w:p>
+      <w:pPr>
+        <w:rPr>
+          <w:rFonts w:ascii="David" w:hAnsi="David" w:cs="David"/>
+          <w:lang w:val="en-US"/>
+        </w:rPr>
+      </w:pPr>
+      <w:hyperlink r:id="rId20" w:history="1">
+        <w:r>
+          <w:rPr>
+            <w:rStyle w:val="Hyperlink"/>
+            <w:rFonts w:ascii="David" w:hAnsi="David" w:cs="David"/>
+            <w:lang w:val="en-US"/>
+          </w:rPr>
+          <w:t>https://github.com/rslim087a/road-video</w:t>
+        </w:r>
+      </w:hyperlink>
+    </w:p>
+    <w:p>
+      <w:pPr>
+        <w:rPr>
+          <w:rFonts w:ascii="David" w:hAnsi="David" w:cs="David"/>
+          <w:lang w:val="en-US"/>
+        </w:rPr>
+      </w:pPr>
+    </w:p>
+    <w:p>
+      <w:pPr>
+        <w:rPr>
+          <w:rFonts w:ascii="David" w:hAnsi="David" w:cs="David"/>
+          <w:lang w:val="en-US"/>
+        </w:rPr>
+      </w:pPr>
     </w:p>
     <w:sectPr>
       <w:pgSz w:w="12240" w:h="15840"/>
@@ -1509,6 +1899,127 @@
     </w:sectPr>
   </w:body>
 </w:document>
+</file>
+
+<file path=word/numbering.xml><?xml version="1.0" encoding="utf-8"?>
+<w:numbering xmlns:wpc="http://schemas.microsoft.com/office/word/2010/wordprocessingCanvas" xmlns:cx="http://schemas.microsoft.com/office/drawing/2014/chartex" xmlns:cx1="http://schemas.microsoft.com/office/drawing/2015/9/8/chartex" xmlns:cx2="http://schemas.microsoft.com/office/drawing/2015/10/21/chartex" xmlns:cx3="http://schemas.microsoft.com/office/drawing/2016/5/9/chartex" xmlns:cx4="http://schemas.microsoft.com/office/drawing/2016/5/10/chartex" xmlns:cx5="http://schemas.microsoft.com/office/drawing/2016/5/11/chartex" xmlns:cx6="http://schemas.microsoft.com/office/drawing/2016/5/12/chartex" xmlns:cx7="http://schemas.microsoft.com/office/drawing/2016/5/13/chartex" xmlns:cx8="http://schemas.microsoft.com/office/drawing/2016/5/14/chartex" xmlns:mc="http://schemas.openxmlformats.org/markup-compatibility/2006" xmlns:aink="http://schemas.microsoft.com/office/drawing/2016/ink" xmlns:am3d="http://schemas.microsoft.com/office/drawing/2017/model3d" xmlns:o="urn:schemas-microsoft-com:office:office" xmlns:r="http://schemas.openxmlformats.org/officeDocument/2006/relationships" xmlns:m="http://schemas.openxmlformats.org/officeDocument/2006/math" xmlns:v="urn:schemas-microsoft-com:vml" xmlns:wp14="http://schemas.microsoft.com/office/word/2010/wordprocessingDrawing" xmlns:wp="http://schemas.openxmlformats.org/drawingml/2006/wordprocessingDrawing" xmlns:w10="urn:schemas-microsoft-com:office:word" xmlns:w="http://schemas.openxmlformats.org/wordprocessingml/2006/main" xmlns:w14="http://schemas.microsoft.com/office/word/2010/wordml" xmlns:w15="http://schemas.microsoft.com/office/word/2012/wordml" xmlns:w16cex="http://schemas.microsoft.com/office/word/2018/wordml/cex" xmlns:w16cid="http://schemas.microsoft.com/office/word/2016/wordml/cid" xmlns:w16="http://schemas.microsoft.com/office/word/2018/wordml" xmlns:w16sdtdh="http://schemas.microsoft.com/office/word/2020/wordml/sdtdatahash" xmlns:w16se="http://schemas.microsoft.com/office/word/2015/wordml/symex" xmlns:wpg="http://schemas.microsoft.com/office/word/2010/wordprocessingGroup" xmlns:wpi="http://schemas.microsoft.com/office/word/2010/wordprocessingInk" xmlns:wne="http://schemas.microsoft.com/office/word/2006/wordml" xmlns:wps="http://schemas.microsoft.com/office/word/2010/wordprocessingShape" mc:Ignorable="w14 w15 w16se w16cid w16 w16cex w16sdtdh wp14">
+  <w:abstractNum w:abstractNumId="0" w15:restartNumberingAfterBreak="0">
+    <w:nsid w:val="744A146A"/>
+    <w:multiLevelType w:val="hybridMultilevel"/>
+    <w:tmpl w:val="A572A97C"/>
+    <w:lvl w:ilvl="0" w:tplc="04090001">
+      <w:start w:val="1"/>
+      <w:numFmt w:val="bullet"/>
+      <w:lvlText w:val=""/>
+      <w:lvlJc w:val="left"/>
+      <w:pPr>
+        <w:ind w:left="720" w:hanging="360"/>
+      </w:pPr>
+      <w:rPr>
+        <w:rFonts w:ascii="Symbol" w:hAnsi="Symbol" w:hint="default"/>
+      </w:rPr>
+    </w:lvl>
+    <w:lvl w:ilvl="1" w:tplc="04090003" w:tentative="1">
+      <w:start w:val="1"/>
+      <w:numFmt w:val="bullet"/>
+      <w:lvlText w:val="o"/>
+      <w:lvlJc w:val="left"/>
+      <w:pPr>
+        <w:ind w:left="1440" w:hanging="360"/>
+      </w:pPr>
+      <w:rPr>
+        <w:rFonts w:ascii="Courier New" w:hAnsi="Courier New" w:cs="Courier New" w:hint="default"/>
+      </w:rPr>
+    </w:lvl>
+    <w:lvl w:ilvl="2" w:tplc="04090005" w:tentative="1">
+      <w:start w:val="1"/>
+      <w:numFmt w:val="bullet"/>
+      <w:lvlText w:val=""/>
+      <w:lvlJc w:val="left"/>
+      <w:pPr>
+        <w:ind w:left="2160" w:hanging="360"/>
+      </w:pPr>
+      <w:rPr>
+        <w:rFonts w:ascii="Wingdings" w:hAnsi="Wingdings" w:hint="default"/>
+      </w:rPr>
+    </w:lvl>
+    <w:lvl w:ilvl="3" w:tplc="04090001" w:tentative="1">
+      <w:start w:val="1"/>
+      <w:numFmt w:val="bullet"/>
+      <w:lvlText w:val=""/>
+      <w:lvlJc w:val="left"/>
+      <w:pPr>
+        <w:ind w:left="2880" w:hanging="360"/>
+      </w:pPr>
+      <w:rPr>
+        <w:rFonts w:ascii="Symbol" w:hAnsi="Symbol" w:hint="default"/>
+      </w:rPr>
+    </w:lvl>
+    <w:lvl w:ilvl="4" w:tplc="04090003" w:tentative="1">
+      <w:start w:val="1"/>
+      <w:numFmt w:val="bullet"/>
+      <w:lvlText w:val="o"/>
+      <w:lvlJc w:val="left"/>
+      <w:pPr>
+        <w:ind w:left="3600" w:hanging="360"/>
+      </w:pPr>
+      <w:rPr>
+        <w:rFonts w:ascii="Courier New" w:hAnsi="Courier New" w:cs="Courier New" w:hint="default"/>
+      </w:rPr>
+    </w:lvl>
+    <w:lvl w:ilvl="5" w:tplc="04090005" w:tentative="1">
+      <w:start w:val="1"/>
+      <w:numFmt w:val="bullet"/>
+      <w:lvlText w:val=""/>
+      <w:lvlJc w:val="left"/>
+      <w:pPr>
+        <w:ind w:left="4320" w:hanging="360"/>
+      </w:pPr>
+      <w:rPr>
+        <w:rFonts w:ascii="Wingdings" w:hAnsi="Wingdings" w:hint="default"/>
+      </w:rPr>
+    </w:lvl>
+    <w:lvl w:ilvl="6" w:tplc="04090001" w:tentative="1">
+      <w:start w:val="1"/>
+      <w:numFmt w:val="bullet"/>
+      <w:lvlText w:val=""/>
+      <w:lvlJc w:val="left"/>
+      <w:pPr>
+        <w:ind w:left="5040" w:hanging="360"/>
+      </w:pPr>
+      <w:rPr>
+        <w:rFonts w:ascii="Symbol" w:hAnsi="Symbol" w:hint="default"/>
+      </w:rPr>
+    </w:lvl>
+    <w:lvl w:ilvl="7" w:tplc="04090003" w:tentative="1">
+      <w:start w:val="1"/>
+      <w:numFmt w:val="bullet"/>
+      <w:lvlText w:val="o"/>
+      <w:lvlJc w:val="left"/>
+      <w:pPr>
+        <w:ind w:left="5760" w:hanging="360"/>
+      </w:pPr>
+      <w:rPr>
+        <w:rFonts w:ascii="Courier New" w:hAnsi="Courier New" w:cs="Courier New" w:hint="default"/>
+      </w:rPr>
+    </w:lvl>
+    <w:lvl w:ilvl="8" w:tplc="04090005" w:tentative="1">
+      <w:start w:val="1"/>
+      <w:numFmt w:val="bullet"/>
+      <w:lvlText w:val=""/>
+      <w:lvlJc w:val="left"/>
+      <w:pPr>
+        <w:ind w:left="6480" w:hanging="360"/>
+      </w:pPr>
+      <w:rPr>
+        <w:rFonts w:ascii="Wingdings" w:hAnsi="Wingdings" w:hint="default"/>
+      </w:rPr>
+    </w:lvl>
+  </w:abstractNum>
+  <w:num w:numId="1">
+    <w:abstractNumId w:val="0"/>
+  </w:num>
+</w:numbering>
 </file>
 
 <file path=word/styles.xml><?xml version="1.0" encoding="utf-8"?>
@@ -2001,6 +2512,17 @@
       <w:u w:val="single"/>
     </w:rPr>
   </w:style>
+  <w:style w:type="paragraph" w:styleId="ListParagraph">
+    <w:name w:val="List Paragraph"/>
+    <w:basedOn w:val="Normal"/>
+    <w:uiPriority w:val="34"/>
+    <w:qFormat/>
+    <w:rsid w:val="0000098F"/>
+    <w:pPr>
+      <w:ind w:left="720"/>
+      <w:contextualSpacing/>
+    </w:pPr>
+  </w:style>
 </w:styles>
 </file>
 

</xml_diff>